<commit_message>
added prepHW6, updated HW4
</commit_message>
<xml_diff>
--- a/HW/HW4/HW4.docx
+++ b/HW/HW4/HW4.docx
@@ -227,8 +227,13 @@
                   </w:rPr>
                 </w:pPr>
                 <w:r>
-                  <w:t>Oren Elmakis</w:t>
+                  <w:t xml:space="preserve">Oren </w:t>
                 </w:r>
+                <w:proofErr w:type="spellStart"/>
+                <w:r>
+                  <w:t>Elmakis</w:t>
+                </w:r>
+                <w:proofErr w:type="spellEnd"/>
               </w:p>
             </w:tc>
             <w:tc>
@@ -286,7 +291,7 @@
             <w:rPr>
               <w:noProof/>
             </w:rPr>
-            <w:t>December 9, 2021</w:t>
+            <w:t>December 11, 2021</w:t>
           </w:r>
           <w:r>
             <w:fldChar w:fldCharType="end"/>
@@ -1480,7 +1485,15 @@
     <w:p/>
     <w:p>
       <w:r>
-        <w:t>We utilized Matlab’s symbolic toolbox for the task.</w:t>
+        <w:t xml:space="preserve">We utilized </w:t>
+      </w:r>
+      <w:proofErr w:type="spellStart"/>
+      <w:r>
+        <w:t>Matlab’s</w:t>
+      </w:r>
+      <w:proofErr w:type="spellEnd"/>
+      <w:r>
+        <w:t xml:space="preserve"> symbolic toolbox for the task.</w:t>
       </w:r>
     </w:p>
     <w:p>
@@ -1491,7 +1504,15 @@
         <w:t>,</w:t>
       </w:r>
       <w:r>
-        <w:t xml:space="preserve"> we defined the symbolic variabiles:</w:t>
+        <w:t xml:space="preserve"> we defined the symbolic </w:t>
+      </w:r>
+      <w:proofErr w:type="spellStart"/>
+      <w:r>
+        <w:t>variabiles</w:t>
+      </w:r>
+      <w:proofErr w:type="spellEnd"/>
+      <w:r>
+        <w:t>:</w:t>
       </w:r>
     </w:p>
     <w:p>
@@ -1553,6 +1574,7 @@
                                 <w:lang w:val="en-IL"/>
                               </w:rPr>
                             </w:pPr>
+                            <w:proofErr w:type="spellStart"/>
                             <w:r>
                               <w:rPr>
                                 <w:rFonts w:ascii="Courier New" w:eastAsia="Times New Roman" w:hAnsi="Courier New" w:cs="Courier New"/>
@@ -1561,7 +1583,18 @@
                                 <w:szCs w:val="20"/>
                                 <w:lang w:val="en-IL"/>
                               </w:rPr>
-                              <w:t xml:space="preserve">syms t th1 th2 dth1 dth2 ddth1 ddth2 real    </w:t>
+                              <w:t>syms</w:t>
+                            </w:r>
+                            <w:proofErr w:type="spellEnd"/>
+                            <w:r>
+                              <w:rPr>
+                                <w:rFonts w:ascii="Courier New" w:eastAsia="Times New Roman" w:hAnsi="Courier New" w:cs="Courier New"/>
+                                <w:color w:val="000000"/>
+                                <w:sz w:val="20"/>
+                                <w:szCs w:val="20"/>
+                                <w:lang w:val="en-IL"/>
+                              </w:rPr>
+                              <w:t xml:space="preserve"> t th1 th2 dth1 dth2 ddth1 ddth2 real    </w:t>
                             </w:r>
                           </w:p>
                         </w:txbxContent>
@@ -1710,7 +1743,29 @@
                                 <w:szCs w:val="20"/>
                                 <w:lang w:val="en-IL"/>
                               </w:rPr>
-                              <w:t>eq1 = (m1+m2)*l1*ddth1 + m2*l2*ddth2*cos(th2-th1) == m2*l2*dth2^2*sin(th2-th1)-(m1+m2)*g*sin(th1);</w:t>
+                              <w:t>eq1 = (m1+m</w:t>
+                            </w:r>
+                            <w:proofErr w:type="gramStart"/>
+                            <w:r>
+                              <w:rPr>
+                                <w:rFonts w:ascii="Courier New" w:eastAsia="Times New Roman" w:hAnsi="Courier New" w:cs="Courier New"/>
+                                <w:color w:val="000000"/>
+                                <w:sz w:val="20"/>
+                                <w:szCs w:val="20"/>
+                                <w:lang w:val="en-IL"/>
+                              </w:rPr>
+                              <w:t>2)*</w:t>
+                            </w:r>
+                            <w:proofErr w:type="gramEnd"/>
+                            <w:r>
+                              <w:rPr>
+                                <w:rFonts w:ascii="Courier New" w:eastAsia="Times New Roman" w:hAnsi="Courier New" w:cs="Courier New"/>
+                                <w:color w:val="000000"/>
+                                <w:sz w:val="20"/>
+                                <w:szCs w:val="20"/>
+                                <w:lang w:val="en-IL"/>
+                              </w:rPr>
+                              <w:t>l1*ddth1 + m2*l2*ddth2*cos(th2-th1) == m2*l2*dth2^2*sin(th2-th1)-(m1+m2)*g*sin(th1);</w:t>
                             </w:r>
                           </w:p>
                           <w:p>
@@ -1745,8 +1800,20 @@
                                 <w:szCs w:val="20"/>
                                 <w:lang w:val="en-IL"/>
                               </w:rPr>
-                              <w:t>eq2 = l2*ddth2 + l1*ddth1*cos(th2-th1) == -l1*dth1^2*sin(th2-th1) - g*sin(th2);</w:t>
+                              <w:t>eq2 = l2*ddth2 + l1*ddth1*cos(th2-th1) == -l1*dth1^2*sin(th2-th1) - g*sin(th2</w:t>
                             </w:r>
+                            <w:proofErr w:type="gramStart"/>
+                            <w:r>
+                              <w:rPr>
+                                <w:rFonts w:ascii="Courier New" w:eastAsia="Times New Roman" w:hAnsi="Courier New" w:cs="Courier New"/>
+                                <w:color w:val="000000"/>
+                                <w:sz w:val="20"/>
+                                <w:szCs w:val="20"/>
+                                <w:lang w:val="en-IL"/>
+                              </w:rPr>
+                              <w:t>);</w:t>
+                            </w:r>
+                            <w:proofErr w:type="gramEnd"/>
                           </w:p>
                         </w:txbxContent>
                       </wps:txbx>
@@ -2266,7 +2333,29 @@
                                 <w:szCs w:val="20"/>
                                 <w:lang w:val="en-IL"/>
                               </w:rPr>
-                              <w:t>ddth1_updated = solve(eq1,ddth1);</w:t>
+                              <w:t>ddth1_updated = solve(eq</w:t>
+                            </w:r>
+                            <w:proofErr w:type="gramStart"/>
+                            <w:r>
+                              <w:rPr>
+                                <w:rFonts w:ascii="Courier New" w:eastAsia="Times New Roman" w:hAnsi="Courier New" w:cs="Courier New"/>
+                                <w:color w:val="000000"/>
+                                <w:sz w:val="20"/>
+                                <w:szCs w:val="20"/>
+                                <w:lang w:val="en-IL"/>
+                              </w:rPr>
+                              <w:t>1,ddth</w:t>
+                            </w:r>
+                            <w:proofErr w:type="gramEnd"/>
+                            <w:r>
+                              <w:rPr>
+                                <w:rFonts w:ascii="Courier New" w:eastAsia="Times New Roman" w:hAnsi="Courier New" w:cs="Courier New"/>
+                                <w:color w:val="000000"/>
+                                <w:sz w:val="20"/>
+                                <w:szCs w:val="20"/>
+                                <w:lang w:val="en-IL"/>
+                              </w:rPr>
+                              <w:t>1);</w:t>
                             </w:r>
                           </w:p>
                         </w:txbxContent>
@@ -2470,7 +2559,29 @@
                                 <w:szCs w:val="20"/>
                                 <w:lang w:val="en-IL"/>
                               </w:rPr>
-                              <w:t>eq2 = subs(eq2,ddth1,ddth1_updated)</w:t>
+                              <w:t>eq2 = subs(eq</w:t>
+                            </w:r>
+                            <w:proofErr w:type="gramStart"/>
+                            <w:r>
+                              <w:rPr>
+                                <w:rFonts w:ascii="Courier New" w:eastAsia="Times New Roman" w:hAnsi="Courier New" w:cs="Courier New"/>
+                                <w:color w:val="000000"/>
+                                <w:sz w:val="20"/>
+                                <w:szCs w:val="20"/>
+                                <w:lang w:val="en-IL"/>
+                              </w:rPr>
+                              <w:t>2,ddth</w:t>
+                            </w:r>
+                            <w:proofErr w:type="gramEnd"/>
+                            <w:r>
+                              <w:rPr>
+                                <w:rFonts w:ascii="Courier New" w:eastAsia="Times New Roman" w:hAnsi="Courier New" w:cs="Courier New"/>
+                                <w:color w:val="000000"/>
+                                <w:sz w:val="20"/>
+                                <w:szCs w:val="20"/>
+                                <w:lang w:val="en-IL"/>
+                              </w:rPr>
+                              <w:t>1,ddth1_updated)</w:t>
                             </w:r>
                           </w:p>
                         </w:txbxContent>
@@ -3199,7 +3310,29 @@
                                 <w:szCs w:val="20"/>
                                 <w:lang w:val="en-IL"/>
                               </w:rPr>
-                              <w:t>ddth2_updated = solve(eq2,ddth2);</w:t>
+                              <w:t>ddth2_updated = solve(eq</w:t>
+                            </w:r>
+                            <w:proofErr w:type="gramStart"/>
+                            <w:r>
+                              <w:rPr>
+                                <w:rFonts w:ascii="Courier New" w:eastAsia="Times New Roman" w:hAnsi="Courier New" w:cs="Courier New"/>
+                                <w:color w:val="000000"/>
+                                <w:sz w:val="20"/>
+                                <w:szCs w:val="20"/>
+                                <w:lang w:val="en-IL"/>
+                              </w:rPr>
+                              <w:t>2,ddth</w:t>
+                            </w:r>
+                            <w:proofErr w:type="gramEnd"/>
+                            <w:r>
+                              <w:rPr>
+                                <w:rFonts w:ascii="Courier New" w:eastAsia="Times New Roman" w:hAnsi="Courier New" w:cs="Courier New"/>
+                                <w:color w:val="000000"/>
+                                <w:sz w:val="20"/>
+                                <w:szCs w:val="20"/>
+                                <w:lang w:val="en-IL"/>
+                              </w:rPr>
+                              <w:t>2);</w:t>
                             </w:r>
                           </w:p>
                           <w:p>
@@ -3222,7 +3355,29 @@
                                 <w:szCs w:val="20"/>
                                 <w:lang w:val="en-IL"/>
                               </w:rPr>
-                              <w:t>ddth1_updated2 = subs(ddth1_updated,ddth2,ddth2_updated);</w:t>
+                              <w:t>ddth1_updated2 = subs(ddth1_</w:t>
+                            </w:r>
+                            <w:proofErr w:type="gramStart"/>
+                            <w:r>
+                              <w:rPr>
+                                <w:rFonts w:ascii="Courier New" w:eastAsia="Times New Roman" w:hAnsi="Courier New" w:cs="Courier New"/>
+                                <w:color w:val="000000"/>
+                                <w:sz w:val="20"/>
+                                <w:szCs w:val="20"/>
+                                <w:lang w:val="en-IL"/>
+                              </w:rPr>
+                              <w:t>updated,ddth</w:t>
+                            </w:r>
+                            <w:proofErr w:type="gramEnd"/>
+                            <w:r>
+                              <w:rPr>
+                                <w:rFonts w:ascii="Courier New" w:eastAsia="Times New Roman" w:hAnsi="Courier New" w:cs="Courier New"/>
+                                <w:color w:val="000000"/>
+                                <w:sz w:val="20"/>
+                                <w:szCs w:val="20"/>
+                                <w:lang w:val="en-IL"/>
+                              </w:rPr>
+                              <w:t>2,ddth2_updated);</w:t>
                             </w:r>
                           </w:p>
                           <w:p>
@@ -3258,7 +3413,29 @@
                                 <w:szCs w:val="20"/>
                                 <w:lang w:val="en-IL"/>
                               </w:rPr>
-                              <w:t>y = [th1,th2,dth1,dth2];</w:t>
+                              <w:t>y = [th</w:t>
+                            </w:r>
+                            <w:proofErr w:type="gramStart"/>
+                            <w:r>
+                              <w:rPr>
+                                <w:rFonts w:ascii="Courier New" w:eastAsia="Times New Roman" w:hAnsi="Courier New" w:cs="Courier New"/>
+                                <w:color w:val="000000"/>
+                                <w:sz w:val="20"/>
+                                <w:szCs w:val="20"/>
+                                <w:lang w:val="en-IL"/>
+                              </w:rPr>
+                              <w:t>1,th</w:t>
+                            </w:r>
+                            <w:proofErr w:type="gramEnd"/>
+                            <w:r>
+                              <w:rPr>
+                                <w:rFonts w:ascii="Courier New" w:eastAsia="Times New Roman" w:hAnsi="Courier New" w:cs="Courier New"/>
+                                <w:color w:val="000000"/>
+                                <w:sz w:val="20"/>
+                                <w:szCs w:val="20"/>
+                                <w:lang w:val="en-IL"/>
+                              </w:rPr>
+                              <w:t>2,dth1,dth2];</w:t>
                             </w:r>
                           </w:p>
                           <w:p>
@@ -3272,6 +3449,7 @@
                                 <w:lang w:val="en-IL"/>
                               </w:rPr>
                             </w:pPr>
+                            <w:proofErr w:type="spellStart"/>
                             <w:r>
                               <w:rPr>
                                 <w:rFonts w:ascii="Courier New" w:eastAsia="Times New Roman" w:hAnsi="Courier New" w:cs="Courier New"/>
@@ -3280,7 +3458,40 @@
                                 <w:szCs w:val="20"/>
                                 <w:lang w:val="en-IL"/>
                               </w:rPr>
-                              <w:t>dy = [dth1,dth2,ddth1_updated2,ddth2_updated]';</w:t>
+                              <w:t>dy</w:t>
+                            </w:r>
+                            <w:proofErr w:type="spellEnd"/>
+                            <w:r>
+                              <w:rPr>
+                                <w:rFonts w:ascii="Courier New" w:eastAsia="Times New Roman" w:hAnsi="Courier New" w:cs="Courier New"/>
+                                <w:color w:val="000000"/>
+                                <w:sz w:val="20"/>
+                                <w:szCs w:val="20"/>
+                                <w:lang w:val="en-IL"/>
+                              </w:rPr>
+                              <w:t xml:space="preserve"> = [dth</w:t>
+                            </w:r>
+                            <w:proofErr w:type="gramStart"/>
+                            <w:r>
+                              <w:rPr>
+                                <w:rFonts w:ascii="Courier New" w:eastAsia="Times New Roman" w:hAnsi="Courier New" w:cs="Courier New"/>
+                                <w:color w:val="000000"/>
+                                <w:sz w:val="20"/>
+                                <w:szCs w:val="20"/>
+                                <w:lang w:val="en-IL"/>
+                              </w:rPr>
+                              <w:t>1,dth</w:t>
+                            </w:r>
+                            <w:proofErr w:type="gramEnd"/>
+                            <w:r>
+                              <w:rPr>
+                                <w:rFonts w:ascii="Courier New" w:eastAsia="Times New Roman" w:hAnsi="Courier New" w:cs="Courier New"/>
+                                <w:color w:val="000000"/>
+                                <w:sz w:val="20"/>
+                                <w:szCs w:val="20"/>
+                                <w:lang w:val="en-IL"/>
+                              </w:rPr>
+                              <w:t>2,ddth1_updated2,ddth2_updated]';</w:t>
                             </w:r>
                           </w:p>
                         </w:txbxContent>
@@ -3524,18 +3735,21 @@
         </w:rPr>
         <w:t xml:space="preserve">We than created the </w:t>
       </w:r>
+      <w:proofErr w:type="spellStart"/>
       <w:r>
         <w:rPr>
           <w:rFonts w:eastAsiaTheme="minorEastAsia"/>
         </w:rPr>
         <w:t>Matlab</w:t>
       </w:r>
+      <w:proofErr w:type="spellEnd"/>
       <w:r>
         <w:rPr>
           <w:rFonts w:eastAsiaTheme="minorEastAsia"/>
         </w:rPr>
         <w:t xml:space="preserve"> function </w:t>
       </w:r>
+      <w:proofErr w:type="spellStart"/>
       <w:r>
         <w:rPr>
           <w:rFonts w:eastAsiaTheme="minorEastAsia"/>
@@ -3544,6 +3758,7 @@
         </w:rPr>
         <w:t>My_DoublePendulum</w:t>
       </w:r>
+      <w:proofErr w:type="spellEnd"/>
       <w:r>
         <w:rPr>
           <w:rFonts w:eastAsiaTheme="minorEastAsia"/>
@@ -3624,7 +3839,31 @@
                                 <w:szCs w:val="20"/>
                                 <w:lang w:val="en-IL"/>
                               </w:rPr>
-                              <w:t>txt = {'This function was created automatically from funcbund.createMyDoublePendulum',...</w:t>
+                              <w:t xml:space="preserve">txt = {'This function was created automatically from </w:t>
+                            </w:r>
+                            <w:proofErr w:type="spellStart"/>
+                            <w:proofErr w:type="gramStart"/>
+                            <w:r>
+                              <w:rPr>
+                                <w:rFonts w:ascii="Courier New" w:eastAsia="Times New Roman" w:hAnsi="Courier New" w:cs="Courier New"/>
+                                <w:color w:val="000000"/>
+                                <w:sz w:val="20"/>
+                                <w:szCs w:val="20"/>
+                                <w:lang w:val="en-IL"/>
+                              </w:rPr>
+                              <w:t>funcbund.createMyDoublePendulum</w:t>
+                            </w:r>
+                            <w:proofErr w:type="spellEnd"/>
+                            <w:proofErr w:type="gramEnd"/>
+                            <w:r>
+                              <w:rPr>
+                                <w:rFonts w:ascii="Courier New" w:eastAsia="Times New Roman" w:hAnsi="Courier New" w:cs="Courier New"/>
+                                <w:color w:val="000000"/>
+                                <w:sz w:val="20"/>
+                                <w:szCs w:val="20"/>
+                                <w:lang w:val="en-IL"/>
+                              </w:rPr>
+                              <w:t>',...</w:t>
                             </w:r>
                           </w:p>
                           <w:p>
@@ -3647,7 +3886,179 @@
                                 <w:szCs w:val="20"/>
                                 <w:lang w:val="en-IL"/>
                               </w:rPr>
-                              <w:t xml:space="preserve">    'accepts column vectors and returns column vectors',...</w:t>
+                              <w:t xml:space="preserve">    'accepts column vectors and returns column vectors</w:t>
+                            </w:r>
+                            <w:proofErr w:type="gramStart"/>
+                            <w:r>
+                              <w:rPr>
+                                <w:rFonts w:ascii="Courier New" w:eastAsia="Times New Roman" w:hAnsi="Courier New" w:cs="Courier New"/>
+                                <w:color w:val="000000"/>
+                                <w:sz w:val="20"/>
+                                <w:szCs w:val="20"/>
+                                <w:lang w:val="en-IL"/>
+                              </w:rPr>
+                              <w:t>',...</w:t>
+                            </w:r>
+                            <w:proofErr w:type="gramEnd"/>
+                          </w:p>
+                          <w:p>
+                            <w:pPr>
+                              <w:shd w:val="clear" w:color="auto" w:fill="FFFFFF"/>
+                              <w:spacing w:after="0" w:line="240" w:lineRule="auto"/>
+                              <w:rPr>
+                                <w:rFonts w:ascii="Courier New" w:eastAsia="Times New Roman" w:hAnsi="Courier New" w:cs="Courier New"/>
+                                <w:color w:val="000000"/>
+                                <w:sz w:val="20"/>
+                                <w:szCs w:val="20"/>
+                                <w:lang w:val="en-IL"/>
+                              </w:rPr>
+                            </w:pPr>
+                            <w:r>
+                              <w:rPr>
+                                <w:rFonts w:ascii="Courier New" w:eastAsia="Times New Roman" w:hAnsi="Courier New" w:cs="Courier New"/>
+                                <w:color w:val="000000"/>
+                                <w:sz w:val="20"/>
+                                <w:szCs w:val="20"/>
+                                <w:lang w:val="en-IL"/>
+                              </w:rPr>
+                              <w:t xml:space="preserve">    't is entered to allow function to be called in </w:t>
+                            </w:r>
+                            <w:proofErr w:type="spellStart"/>
+                            <w:r>
+                              <w:rPr>
+                                <w:rFonts w:ascii="Courier New" w:eastAsia="Times New Roman" w:hAnsi="Courier New" w:cs="Courier New"/>
+                                <w:color w:val="000000"/>
+                                <w:sz w:val="20"/>
+                                <w:szCs w:val="20"/>
+                                <w:lang w:val="en-IL"/>
+                              </w:rPr>
+                              <w:t>ODEsolvers</w:t>
+                            </w:r>
+                            <w:proofErr w:type="spellEnd"/>
+                            <w:r>
+                              <w:rPr>
+                                <w:rFonts w:ascii="Courier New" w:eastAsia="Times New Roman" w:hAnsi="Courier New" w:cs="Courier New"/>
+                                <w:color w:val="000000"/>
+                                <w:sz w:val="20"/>
+                                <w:szCs w:val="20"/>
+                                <w:lang w:val="en-IL"/>
+                              </w:rPr>
+                              <w:t xml:space="preserve"> even though its not used'</w:t>
+                            </w:r>
+                            <w:proofErr w:type="gramStart"/>
+                            <w:r>
+                              <w:rPr>
+                                <w:rFonts w:ascii="Courier New" w:eastAsia="Times New Roman" w:hAnsi="Courier New" w:cs="Courier New"/>
+                                <w:color w:val="000000"/>
+                                <w:sz w:val="20"/>
+                                <w:szCs w:val="20"/>
+                                <w:lang w:val="en-IL"/>
+                              </w:rPr>
+                              <w:t>};</w:t>
+                            </w:r>
+                            <w:proofErr w:type="gramEnd"/>
+                          </w:p>
+                          <w:p>
+                            <w:pPr>
+                              <w:shd w:val="clear" w:color="auto" w:fill="FFFFFF"/>
+                              <w:spacing w:after="0" w:line="240" w:lineRule="auto"/>
+                              <w:rPr>
+                                <w:rFonts w:ascii="Courier New" w:eastAsia="Times New Roman" w:hAnsi="Courier New" w:cs="Courier New"/>
+                                <w:color w:val="000000"/>
+                                <w:sz w:val="20"/>
+                                <w:szCs w:val="20"/>
+                                <w:lang w:val="en-IL"/>
+                              </w:rPr>
+                            </w:pPr>
+                            <w:proofErr w:type="spellStart"/>
+                            <w:r>
+                              <w:rPr>
+                                <w:rFonts w:ascii="Courier New" w:eastAsia="Times New Roman" w:hAnsi="Courier New" w:cs="Courier New"/>
+                                <w:color w:val="000000"/>
+                                <w:sz w:val="20"/>
+                                <w:szCs w:val="20"/>
+                                <w:lang w:val="en-IL"/>
+                              </w:rPr>
+                              <w:t>fdy</w:t>
+                            </w:r>
+                            <w:proofErr w:type="spellEnd"/>
+                            <w:r>
+                              <w:rPr>
+                                <w:rFonts w:ascii="Courier New" w:eastAsia="Times New Roman" w:hAnsi="Courier New" w:cs="Courier New"/>
+                                <w:color w:val="000000"/>
+                                <w:sz w:val="20"/>
+                                <w:szCs w:val="20"/>
+                                <w:lang w:val="en-IL"/>
+                              </w:rPr>
+                              <w:t xml:space="preserve"> = </w:t>
+                            </w:r>
+                            <w:proofErr w:type="spellStart"/>
+                            <w:proofErr w:type="gramStart"/>
+                            <w:r>
+                              <w:rPr>
+                                <w:rFonts w:ascii="Courier New" w:eastAsia="Times New Roman" w:hAnsi="Courier New" w:cs="Courier New"/>
+                                <w:color w:val="000000"/>
+                                <w:sz w:val="20"/>
+                                <w:szCs w:val="20"/>
+                                <w:lang w:val="en-IL"/>
+                              </w:rPr>
+                              <w:t>matlabFunction</w:t>
+                            </w:r>
+                            <w:proofErr w:type="spellEnd"/>
+                            <w:r>
+                              <w:rPr>
+                                <w:rFonts w:ascii="Courier New" w:eastAsia="Times New Roman" w:hAnsi="Courier New" w:cs="Courier New"/>
+                                <w:color w:val="000000"/>
+                                <w:sz w:val="20"/>
+                                <w:szCs w:val="20"/>
+                                <w:lang w:val="en-IL"/>
+                              </w:rPr>
+                              <w:t>(</w:t>
+                            </w:r>
+                            <w:proofErr w:type="spellStart"/>
+                            <w:proofErr w:type="gramEnd"/>
+                            <w:r>
+                              <w:rPr>
+                                <w:rFonts w:ascii="Courier New" w:eastAsia="Times New Roman" w:hAnsi="Courier New" w:cs="Courier New"/>
+                                <w:color w:val="000000"/>
+                                <w:sz w:val="20"/>
+                                <w:szCs w:val="20"/>
+                                <w:lang w:val="en-IL"/>
+                              </w:rPr>
+                              <w:t>dy</w:t>
+                            </w:r>
+                            <w:proofErr w:type="spellEnd"/>
+                            <w:r>
+                              <w:rPr>
+                                <w:rFonts w:ascii="Courier New" w:eastAsia="Times New Roman" w:hAnsi="Courier New" w:cs="Courier New"/>
+                                <w:color w:val="000000"/>
+                                <w:sz w:val="20"/>
+                                <w:szCs w:val="20"/>
+                                <w:lang w:val="en-IL"/>
+                              </w:rPr>
+                              <w:t>,'File','</w:t>
+                            </w:r>
+                            <w:proofErr w:type="spellStart"/>
+                            <w:r>
+                              <w:rPr>
+                                <w:rFonts w:ascii="Courier New" w:eastAsia="Times New Roman" w:hAnsi="Courier New" w:cs="Courier New"/>
+                                <w:color w:val="000000"/>
+                                <w:sz w:val="20"/>
+                                <w:szCs w:val="20"/>
+                                <w:lang w:val="en-IL"/>
+                              </w:rPr>
+                              <w:t>My_DoublePendulum</w:t>
+                            </w:r>
+                            <w:proofErr w:type="spellEnd"/>
+                            <w:r>
+                              <w:rPr>
+                                <w:rFonts w:ascii="Courier New" w:eastAsia="Times New Roman" w:hAnsi="Courier New" w:cs="Courier New"/>
+                                <w:color w:val="000000"/>
+                                <w:sz w:val="20"/>
+                                <w:szCs w:val="20"/>
+                                <w:lang w:val="en-IL"/>
+                              </w:rPr>
+                              <w:t>',...</w:t>
                             </w:r>
                           </w:p>
                           <w:p>
@@ -3670,21 +4081,9 @@
                                 <w:szCs w:val="20"/>
                                 <w:lang w:val="en-IL"/>
                               </w:rPr>
-                              <w:t xml:space="preserve">    't is entered to allow function to be called in ODEsolvers even though its not used'};</w:t>
+                              <w:t xml:space="preserve">    'vars</w:t>
                             </w:r>
-                          </w:p>
-                          <w:p>
-                            <w:pPr>
-                              <w:shd w:val="clear" w:color="auto" w:fill="FFFFFF"/>
-                              <w:spacing w:after="0" w:line="240" w:lineRule="auto"/>
-                              <w:rPr>
-                                <w:rFonts w:ascii="Courier New" w:eastAsia="Times New Roman" w:hAnsi="Courier New" w:cs="Courier New"/>
-                                <w:color w:val="000000"/>
-                                <w:sz w:val="20"/>
-                                <w:szCs w:val="20"/>
-                                <w:lang w:val="en-IL"/>
-                              </w:rPr>
-                            </w:pPr>
+                            <w:proofErr w:type="gramStart"/>
                             <w:r>
                               <w:rPr>
                                 <w:rFonts w:ascii="Courier New" w:eastAsia="Times New Roman" w:hAnsi="Courier New" w:cs="Courier New"/>
@@ -3693,21 +4092,10 @@
                                 <w:szCs w:val="20"/>
                                 <w:lang w:val="en-IL"/>
                               </w:rPr>
-                              <w:t>fdy = matlabFunction(dy,'File','My_DoublePendulum',...</w:t>
+                              <w:t>',{</w:t>
                             </w:r>
-                          </w:p>
-                          <w:p>
-                            <w:pPr>
-                              <w:shd w:val="clear" w:color="auto" w:fill="FFFFFF"/>
-                              <w:spacing w:after="0" w:line="240" w:lineRule="auto"/>
-                              <w:rPr>
-                                <w:rFonts w:ascii="Courier New" w:eastAsia="Times New Roman" w:hAnsi="Courier New" w:cs="Courier New"/>
-                                <w:color w:val="000000"/>
-                                <w:sz w:val="20"/>
-                                <w:szCs w:val="20"/>
-                                <w:lang w:val="en-IL"/>
-                              </w:rPr>
-                            </w:pPr>
+                            <w:proofErr w:type="spellStart"/>
+                            <w:proofErr w:type="gramEnd"/>
                             <w:r>
                               <w:rPr>
                                 <w:rFonts w:ascii="Courier New" w:eastAsia="Times New Roman" w:hAnsi="Courier New" w:cs="Courier New"/>
@@ -3716,7 +4104,18 @@
                                 <w:szCs w:val="20"/>
                                 <w:lang w:val="en-IL"/>
                               </w:rPr>
-                              <w:t xml:space="preserve">    'vars',{t,y'},...</w:t>
+                              <w:t>t,y</w:t>
+                            </w:r>
+                            <w:proofErr w:type="spellEnd"/>
+                            <w:r>
+                              <w:rPr>
+                                <w:rFonts w:ascii="Courier New" w:eastAsia="Times New Roman" w:hAnsi="Courier New" w:cs="Courier New"/>
+                                <w:color w:val="000000"/>
+                                <w:sz w:val="20"/>
+                                <w:szCs w:val="20"/>
+                                <w:lang w:val="en-IL"/>
+                              </w:rPr>
+                              <w:t>'},...</w:t>
                             </w:r>
                           </w:p>
                           <w:p>
@@ -3738,7 +4137,41 @@
                                 <w:szCs w:val="20"/>
                                 <w:lang w:val="en-IL"/>
                               </w:rPr>
-                              <w:t xml:space="preserve">    'comments',txt);</w:t>
+                              <w:t xml:space="preserve">    '</w:t>
+                            </w:r>
+                            <w:proofErr w:type="spellStart"/>
+                            <w:r>
+                              <w:rPr>
+                                <w:rFonts w:ascii="Courier New" w:eastAsia="Times New Roman" w:hAnsi="Courier New" w:cs="Courier New"/>
+                                <w:color w:val="000000"/>
+                                <w:sz w:val="20"/>
+                                <w:szCs w:val="20"/>
+                                <w:lang w:val="en-IL"/>
+                              </w:rPr>
+                              <w:t>comments</w:t>
+                            </w:r>
+                            <w:proofErr w:type="gramStart"/>
+                            <w:r>
+                              <w:rPr>
+                                <w:rFonts w:ascii="Courier New" w:eastAsia="Times New Roman" w:hAnsi="Courier New" w:cs="Courier New"/>
+                                <w:color w:val="000000"/>
+                                <w:sz w:val="20"/>
+                                <w:szCs w:val="20"/>
+                                <w:lang w:val="en-IL"/>
+                              </w:rPr>
+                              <w:t>',txt</w:t>
+                            </w:r>
+                            <w:proofErr w:type="spellEnd"/>
+                            <w:proofErr w:type="gramEnd"/>
+                            <w:r>
+                              <w:rPr>
+                                <w:rFonts w:ascii="Courier New" w:eastAsia="Times New Roman" w:hAnsi="Courier New" w:cs="Courier New"/>
+                                <w:color w:val="000000"/>
+                                <w:sz w:val="20"/>
+                                <w:szCs w:val="20"/>
+                                <w:lang w:val="en-IL"/>
+                              </w:rPr>
+                              <w:t>);</w:t>
                             </w:r>
                           </w:p>
                         </w:txbxContent>
@@ -4340,19 +4773,7 @@
           <w:rPr>
             <w:rFonts w:ascii="Cambria Math" w:eastAsiaTheme="minorEastAsia" w:hAnsi="Cambria Math"/>
           </w:rPr>
-          <m:t>,</m:t>
-        </m:r>
-        <m:r>
-          <w:rPr>
-            <w:rFonts w:ascii="Cambria Math" w:eastAsiaTheme="minorEastAsia" w:hAnsi="Cambria Math"/>
-          </w:rPr>
-          <m:t>1</m:t>
-        </m:r>
-        <m:r>
-          <w:rPr>
-            <w:rFonts w:ascii="Cambria Math" w:eastAsiaTheme="minorEastAsia" w:hAnsi="Cambria Math"/>
-          </w:rPr>
-          <m:t>,0,0]</m:t>
+          <m:t>,1,0,0]</m:t>
         </m:r>
       </m:oMath>
     </w:p>
@@ -4510,14 +4931,27 @@
       <w:r>
         <w:t xml:space="preserve">Figure </w:t>
       </w:r>
-      <w:fldSimple w:instr=" SEQ Figure \* ARABIC ">
-        <w:r>
-          <w:rPr>
-            <w:noProof/>
-          </w:rPr>
-          <w:t>1</w:t>
-        </w:r>
-      </w:fldSimple>
+      <w:r>
+        <w:fldChar w:fldCharType="begin"/>
+      </w:r>
+      <w:r>
+        <w:instrText xml:space="preserve"> SEQ Figure \* ARABIC </w:instrText>
+      </w:r>
+      <w:r>
+        <w:fldChar w:fldCharType="separate"/>
+      </w:r>
+      <w:r>
+        <w:rPr>
+          <w:noProof/>
+        </w:rPr>
+        <w:t>1</w:t>
+      </w:r>
+      <w:r>
+        <w:rPr>
+          <w:noProof/>
+        </w:rPr>
+        <w:fldChar w:fldCharType="end"/>
+      </w:r>
       <w:r>
         <w:t xml:space="preserve"> Pendulum's End </w:t>
       </w:r>
@@ -4679,27 +5113,14 @@
       <w:r>
         <w:t xml:space="preserve">Figure </w:t>
       </w:r>
-      <w:r>
-        <w:fldChar w:fldCharType="begin"/>
-      </w:r>
-      <w:r>
-        <w:instrText xml:space="preserve"> SEQ Figure \* ARABIC </w:instrText>
-      </w:r>
-      <w:r>
-        <w:fldChar w:fldCharType="separate"/>
-      </w:r>
-      <w:r>
-        <w:rPr>
-          <w:noProof/>
-        </w:rPr>
-        <w:t>2</w:t>
-      </w:r>
-      <w:r>
-        <w:rPr>
-          <w:noProof/>
-        </w:rPr>
-        <w:fldChar w:fldCharType="end"/>
-      </w:r>
+      <w:fldSimple w:instr=" SEQ Figure \* ARABIC ">
+        <w:r>
+          <w:rPr>
+            <w:noProof/>
+          </w:rPr>
+          <w:t>2</w:t>
+        </w:r>
+      </w:fldSimple>
       <w:r>
         <w:t xml:space="preserve"> Last frame from the Bonus Movie</w:t>
       </w:r>
@@ -5579,27 +6000,14 @@
       <w:r>
         <w:t xml:space="preserve">Figure </w:t>
       </w:r>
-      <w:r>
-        <w:fldChar w:fldCharType="begin"/>
-      </w:r>
-      <w:r>
-        <w:instrText xml:space="preserve"> SEQ Figure \* ARABIC </w:instrText>
-      </w:r>
-      <w:r>
-        <w:fldChar w:fldCharType="separate"/>
-      </w:r>
-      <w:r>
-        <w:rPr>
-          <w:noProof/>
-        </w:rPr>
-        <w:t>3</w:t>
-      </w:r>
-      <w:r>
-        <w:rPr>
-          <w:noProof/>
-        </w:rPr>
-        <w:fldChar w:fldCharType="end"/>
-      </w:r>
+      <w:fldSimple w:instr=" SEQ Figure \* ARABIC ">
+        <w:r>
+          <w:rPr>
+            <w:noProof/>
+          </w:rPr>
+          <w:t>3</w:t>
+        </w:r>
+      </w:fldSimple>
       <w:r>
         <w:t xml:space="preserve"> Final state and </w:t>
       </w:r>
@@ -5675,27 +6083,14 @@
       <w:r>
         <w:t xml:space="preserve">Figure </w:t>
       </w:r>
-      <w:r>
-        <w:fldChar w:fldCharType="begin"/>
-      </w:r>
-      <w:r>
-        <w:instrText xml:space="preserve"> SEQ Figure \* ARABIC </w:instrText>
-      </w:r>
-      <w:r>
-        <w:fldChar w:fldCharType="separate"/>
-      </w:r>
-      <w:r>
-        <w:rPr>
-          <w:noProof/>
-        </w:rPr>
-        <w:t>4</w:t>
-      </w:r>
-      <w:r>
-        <w:rPr>
-          <w:noProof/>
-        </w:rPr>
-        <w:fldChar w:fldCharType="end"/>
-      </w:r>
+      <w:fldSimple w:instr=" SEQ Figure \* ARABIC ">
+        <w:r>
+          <w:rPr>
+            <w:noProof/>
+          </w:rPr>
+          <w:t>4</w:t>
+        </w:r>
+      </w:fldSimple>
       <w:r>
         <w:t xml:space="preserve"> </w:t>
       </w:r>
@@ -5999,7 +6394,19 @@
           <w:rPr>
             <w:rFonts w:ascii="Cambria Math" w:hAnsi="Cambria Math"/>
           </w:rPr>
-          <m:t>=30°</m:t>
+          <m:t>=</m:t>
+        </m:r>
+        <m:r>
+          <w:rPr>
+            <w:rFonts w:ascii="Cambria Math" w:hAnsi="Cambria Math"/>
+          </w:rPr>
+          <m:t>-</m:t>
+        </m:r>
+        <m:r>
+          <w:rPr>
+            <w:rFonts w:ascii="Cambria Math" w:hAnsi="Cambria Math"/>
+          </w:rPr>
+          <m:t>30°</m:t>
         </m:r>
       </m:oMath>
     </w:p>
@@ -6019,7 +6426,32 @@
           <w:rFonts w:eastAsiaTheme="minorEastAsia"/>
         </w:rPr>
         <w:lastRenderedPageBreak/>
-        <w:t>Explain the shooting method in your own words:</w:t>
+        <w:t xml:space="preserve">Explain the shooting </w:t>
+      </w:r>
+      <w:r>
+        <w:rPr>
+          <w:rFonts w:eastAsiaTheme="minorEastAsia"/>
+        </w:rPr>
+        <w:t>method</w:t>
+      </w:r>
+      <w:r>
+        <w:rPr>
+          <w:rFonts w:eastAsiaTheme="minorEastAsia" w:hint="cs"/>
+          <w:rtl/>
+        </w:rPr>
+        <w:t xml:space="preserve"> </w:t>
+      </w:r>
+      <w:r>
+        <w:rPr>
+          <w:rFonts w:eastAsiaTheme="minorEastAsia"/>
+        </w:rPr>
+        <w:t>in</w:t>
+      </w:r>
+      <w:r>
+        <w:rPr>
+          <w:rFonts w:eastAsiaTheme="minorEastAsia"/>
+        </w:rPr>
+        <w:t xml:space="preserve"> your own words:</w:t>
       </w:r>
     </w:p>
     <w:p>
@@ -6037,6 +6469,9 @@
       </w:r>
       <w:r>
         <w:t xml:space="preserve"> minimization solvers into our ODE solvers to relax two-sided boundary problems into one-sided</w:t>
+      </w:r>
+      <w:r>
+        <w:t xml:space="preserve"> with initial conditions problem</w:t>
       </w:r>
       <w:r>
         <w:t>. For example, if we are given an end state which we must achieve, and some condition on the initial state:</w:t>
@@ -7237,8 +7672,17 @@
     </w:p>
     <w:p>
       <w:r>
-        <w:t xml:space="preserve">We decided to use Matlab’s </w:t>
-      </w:r>
+        <w:t xml:space="preserve">We decided to use </w:t>
+      </w:r>
+      <w:proofErr w:type="spellStart"/>
+      <w:r>
+        <w:t>Matlab’s</w:t>
+      </w:r>
+      <w:proofErr w:type="spellEnd"/>
+      <w:r>
+        <w:t xml:space="preserve"> </w:t>
+      </w:r>
+      <w:proofErr w:type="spellStart"/>
       <w:r>
         <w:rPr>
           <w:i/>
@@ -7246,6 +7690,7 @@
         </w:rPr>
         <w:t>fsolve</w:t>
       </w:r>
+      <w:proofErr w:type="spellEnd"/>
       <w:r>
         <w:t xml:space="preserve"> to find the root of our distance function.</w:t>
       </w:r>
@@ -8364,27 +8809,14 @@
       <w:r>
         <w:t xml:space="preserve">Figure </w:t>
       </w:r>
-      <w:r>
-        <w:fldChar w:fldCharType="begin"/>
-      </w:r>
-      <w:r>
-        <w:instrText xml:space="preserve"> SEQ Figure \* ARABIC </w:instrText>
-      </w:r>
-      <w:r>
-        <w:fldChar w:fldCharType="separate"/>
-      </w:r>
-      <w:r>
-        <w:rPr>
-          <w:noProof/>
-        </w:rPr>
-        <w:t>5</w:t>
-      </w:r>
-      <w:r>
-        <w:rPr>
-          <w:noProof/>
-        </w:rPr>
-        <w:fldChar w:fldCharType="end"/>
-      </w:r>
+      <w:fldSimple w:instr=" SEQ Figure \* ARABIC ">
+        <w:r>
+          <w:rPr>
+            <w:noProof/>
+          </w:rPr>
+          <w:t>5</w:t>
+        </w:r>
+      </w:fldSimple>
       <w:r>
         <w:t xml:space="preserve"> Final State and Trajectory for 5a</w:t>
       </w:r>
@@ -8834,27 +9266,14 @@
       <w:r>
         <w:t xml:space="preserve">Figure </w:t>
       </w:r>
-      <w:r>
-        <w:fldChar w:fldCharType="begin"/>
-      </w:r>
-      <w:r>
-        <w:instrText xml:space="preserve"> SEQ Figure \* ARABIC </w:instrText>
-      </w:r>
-      <w:r>
-        <w:fldChar w:fldCharType="separate"/>
-      </w:r>
-      <w:r>
-        <w:rPr>
-          <w:noProof/>
-        </w:rPr>
-        <w:t>6</w:t>
-      </w:r>
-      <w:r>
-        <w:rPr>
-          <w:noProof/>
-        </w:rPr>
-        <w:fldChar w:fldCharType="end"/>
-      </w:r>
+      <w:fldSimple w:instr=" SEQ Figure \* ARABIC ">
+        <w:r>
+          <w:rPr>
+            <w:noProof/>
+          </w:rPr>
+          <w:t>6</w:t>
+        </w:r>
+      </w:fldSimple>
       <w:r>
         <w:t xml:space="preserve"> Final State and Trajectory for 5</w:t>
       </w:r>
@@ -9332,27 +9751,14 @@
       <w:r>
         <w:t xml:space="preserve">Figure </w:t>
       </w:r>
-      <w:r>
-        <w:fldChar w:fldCharType="begin"/>
-      </w:r>
-      <w:r>
-        <w:instrText xml:space="preserve"> SEQ Figure \* ARABIC </w:instrText>
-      </w:r>
-      <w:r>
-        <w:fldChar w:fldCharType="separate"/>
-      </w:r>
-      <w:r>
-        <w:rPr>
-          <w:noProof/>
-        </w:rPr>
-        <w:t>7</w:t>
-      </w:r>
-      <w:r>
-        <w:rPr>
-          <w:noProof/>
-        </w:rPr>
-        <w:fldChar w:fldCharType="end"/>
-      </w:r>
+      <w:fldSimple w:instr=" SEQ Figure \* ARABIC ">
+        <w:r>
+          <w:rPr>
+            <w:noProof/>
+          </w:rPr>
+          <w:t>7</w:t>
+        </w:r>
+      </w:fldSimple>
       <w:r>
         <w:t xml:space="preserve"> Final State and Trajectory for 5</w:t>
       </w:r>
@@ -15672,15 +16078,16 @@
 </file>
 
 <file path=customXml/item1.xml><?xml version="1.0" encoding="utf-8"?>
-<?mso-contentType ?>
-<FormTemplates xmlns="http://schemas.microsoft.com/sharepoint/v3/contenttype/forms">
-  <Display>DocumentLibraryForm</Display>
-  <Edit>DocumentLibraryForm</Edit>
-  <New>DocumentLibraryForm</New>
-</FormTemplates>
+<p:properties xmlns:p="http://schemas.microsoft.com/office/2006/metadata/properties" xmlns:xsi="http://www.w3.org/2001/XMLSchema-instance" xmlns:pc="http://schemas.microsoft.com/office/infopath/2007/PartnerControls">
+  <documentManagement/>
+</p:properties>
 </file>
 
 <file path=customXml/item2.xml><?xml version="1.0" encoding="utf-8"?>
+<b:Sources xmlns:b="http://schemas.openxmlformats.org/officeDocument/2006/bibliography" xmlns="http://schemas.openxmlformats.org/officeDocument/2006/bibliography" SelectedStyle="\APASixthEditionOfficeOnline.xsl" StyleName="APA" Version="6"/>
+</file>
+
+<file path=customXml/item3.xml><?xml version="1.0" encoding="utf-8"?>
 <ct:contentTypeSchema xmlns:ct="http://schemas.microsoft.com/office/2006/metadata/contentType" xmlns:ma="http://schemas.microsoft.com/office/2006/metadata/properties/metaAttributes" ct:_="" ma:_="" ma:contentTypeName="Document" ma:contentTypeID="0x01010047C677535E1CBE40926F9AC109EA78BB" ma:contentTypeVersion="13" ma:contentTypeDescription="Create a new document." ma:contentTypeScope="" ma:versionID="c353febb6b9f5fb86a502fa7d38f1a2d">
   <xsd:schema xmlns:xsd="http://www.w3.org/2001/XMLSchema" xmlns:xs="http://www.w3.org/2001/XMLSchema" xmlns:p="http://schemas.microsoft.com/office/2006/metadata/properties" xmlns:ns3="faa4f9ca-3dcb-458a-908e-2833d6a31ad0" xmlns:ns4="683eaa7e-0258-44e8-af08-5c26b1533dbf" targetNamespace="http://schemas.microsoft.com/office/2006/metadata/properties" ma:root="true" ma:fieldsID="7257bc7610bc1e877ac263ff441297f1" ns3:_="" ns4:_="">
     <xsd:import namespace="faa4f9ca-3dcb-458a-908e-2833d6a31ad0"/>
@@ -15903,25 +16310,41 @@
 </ct:contentTypeSchema>
 </file>
 
-<file path=customXml/item3.xml><?xml version="1.0" encoding="utf-8"?>
-<b:Sources xmlns:b="http://schemas.openxmlformats.org/officeDocument/2006/bibliography" xmlns="http://schemas.openxmlformats.org/officeDocument/2006/bibliography" SelectedStyle="\APASixthEditionOfficeOnline.xsl" StyleName="APA" Version="6"/>
-</file>
-
 <file path=customXml/item4.xml><?xml version="1.0" encoding="utf-8"?>
-<p:properties xmlns:p="http://schemas.microsoft.com/office/2006/metadata/properties" xmlns:xsi="http://www.w3.org/2001/XMLSchema-instance" xmlns:pc="http://schemas.microsoft.com/office/infopath/2007/PartnerControls">
-  <documentManagement/>
-</p:properties>
+<?mso-contentType ?>
+<FormTemplates xmlns="http://schemas.microsoft.com/sharepoint/v3/contenttype/forms">
+  <Display>DocumentLibraryForm</Display>
+  <Edit>DocumentLibraryForm</Edit>
+  <New>DocumentLibraryForm</New>
+</FormTemplates>
 </file>
 
 <file path=customXml/itemProps1.xml><?xml version="1.0" encoding="utf-8"?>
-<ds:datastoreItem xmlns:ds="http://schemas.openxmlformats.org/officeDocument/2006/customXml" ds:itemID="{6811A492-E29E-4F16-AE75-705189DC7B53}">
+<ds:datastoreItem xmlns:ds="http://schemas.openxmlformats.org/officeDocument/2006/customXml" ds:itemID="{AA7DCB11-7930-49EE-B7DC-4E01210AEEEE}">
   <ds:schemaRefs>
-    <ds:schemaRef ds:uri="http://schemas.microsoft.com/sharepoint/v3/contenttype/forms"/>
+    <ds:schemaRef ds:uri="http://purl.org/dc/elements/1.1/"/>
+    <ds:schemaRef ds:uri="http://schemas.microsoft.com/office/2006/metadata/properties"/>
+    <ds:schemaRef ds:uri="faa4f9ca-3dcb-458a-908e-2833d6a31ad0"/>
+    <ds:schemaRef ds:uri="http://purl.org/dc/terms/"/>
+    <ds:schemaRef ds:uri="http://schemas.openxmlformats.org/package/2006/metadata/core-properties"/>
+    <ds:schemaRef ds:uri="http://schemas.microsoft.com/office/infopath/2007/PartnerControls"/>
+    <ds:schemaRef ds:uri="http://schemas.microsoft.com/office/2006/documentManagement/types"/>
+    <ds:schemaRef ds:uri="683eaa7e-0258-44e8-af08-5c26b1533dbf"/>
+    <ds:schemaRef ds:uri="http://www.w3.org/XML/1998/namespace"/>
+    <ds:schemaRef ds:uri="http://purl.org/dc/dcmitype/"/>
   </ds:schemaRefs>
 </ds:datastoreItem>
 </file>
 
 <file path=customXml/itemProps2.xml><?xml version="1.0" encoding="utf-8"?>
+<ds:datastoreItem xmlns:ds="http://schemas.openxmlformats.org/officeDocument/2006/customXml" ds:itemID="{AE0751A6-4607-4403-B1EB-10B316FC6505}">
+  <ds:schemaRefs>
+    <ds:schemaRef ds:uri="http://schemas.openxmlformats.org/officeDocument/2006/bibliography"/>
+  </ds:schemaRefs>
+</ds:datastoreItem>
+</file>
+
+<file path=customXml/itemProps3.xml><?xml version="1.0" encoding="utf-8"?>
 <ds:datastoreItem xmlns:ds="http://schemas.openxmlformats.org/officeDocument/2006/customXml" ds:itemID="{309CFCD9-A84D-4540-B562-703411014EE1}">
   <ds:schemaRefs>
     <ds:schemaRef ds:uri="http://schemas.microsoft.com/office/2006/metadata/contentType"/>
@@ -15940,27 +16363,10 @@
 </ds:datastoreItem>
 </file>
 
-<file path=customXml/itemProps3.xml><?xml version="1.0" encoding="utf-8"?>
-<ds:datastoreItem xmlns:ds="http://schemas.openxmlformats.org/officeDocument/2006/customXml" ds:itemID="{AE0751A6-4607-4403-B1EB-10B316FC6505}">
+<file path=customXml/itemProps4.xml><?xml version="1.0" encoding="utf-8"?>
+<ds:datastoreItem xmlns:ds="http://schemas.openxmlformats.org/officeDocument/2006/customXml" ds:itemID="{6811A492-E29E-4F16-AE75-705189DC7B53}">
   <ds:schemaRefs>
-    <ds:schemaRef ds:uri="http://schemas.openxmlformats.org/officeDocument/2006/bibliography"/>
-  </ds:schemaRefs>
-</ds:datastoreItem>
-</file>
-
-<file path=customXml/itemProps4.xml><?xml version="1.0" encoding="utf-8"?>
-<ds:datastoreItem xmlns:ds="http://schemas.openxmlformats.org/officeDocument/2006/customXml" ds:itemID="{AA7DCB11-7930-49EE-B7DC-4E01210AEEEE}">
-  <ds:schemaRefs>
-    <ds:schemaRef ds:uri="http://purl.org/dc/elements/1.1/"/>
-    <ds:schemaRef ds:uri="http://schemas.microsoft.com/office/2006/metadata/properties"/>
-    <ds:schemaRef ds:uri="faa4f9ca-3dcb-458a-908e-2833d6a31ad0"/>
-    <ds:schemaRef ds:uri="http://purl.org/dc/terms/"/>
-    <ds:schemaRef ds:uri="http://schemas.openxmlformats.org/package/2006/metadata/core-properties"/>
-    <ds:schemaRef ds:uri="http://schemas.microsoft.com/office/infopath/2007/PartnerControls"/>
-    <ds:schemaRef ds:uri="http://schemas.microsoft.com/office/2006/documentManagement/types"/>
-    <ds:schemaRef ds:uri="683eaa7e-0258-44e8-af08-5c26b1533dbf"/>
-    <ds:schemaRef ds:uri="http://www.w3.org/XML/1998/namespace"/>
-    <ds:schemaRef ds:uri="http://purl.org/dc/dcmitype/"/>
+    <ds:schemaRef ds:uri="http://schemas.microsoft.com/sharepoint/v3/contenttype/forms"/>
   </ds:schemaRefs>
 </ds:datastoreItem>
 </file>
</xml_diff>